<commit_message>
2026 new year su
</commit_message>
<xml_diff>
--- a/Swofantasygolf Admin Instructions.docx
+++ b/Swofantasygolf Admin Instructions.docx
@@ -1,6 +1,6 @@
 
 <file path=word/document.xml><?xml version="1.0" encoding="utf-8"?>
-<w:document xmlns:wpc="http://schemas.microsoft.com/office/word/2010/wordprocessingCanvas" xmlns:mc="http://schemas.openxmlformats.org/markup-compatibility/2006" xmlns:o="urn:schemas-microsoft-com:office:office" xmlns:r="http://schemas.openxmlformats.org/officeDocument/2006/relationships" xmlns:m="http://schemas.openxmlformats.org/officeDocument/2006/math" xmlns:v="urn:schemas-microsoft-com:vml" xmlns:wp14="http://schemas.microsoft.com/office/word/2010/wordprocessingDrawing" xmlns:wp="http://schemas.openxmlformats.org/drawingml/2006/wordprocessingDrawing" xmlns:w10="urn:schemas-microsoft-com:office:word" xmlns:w="http://schemas.openxmlformats.org/wordprocessingml/2006/main" xmlns:w14="http://schemas.microsoft.com/office/word/2010/wordml" xmlns:w15="http://schemas.microsoft.com/office/word/2012/wordml" xmlns:wpg="http://schemas.microsoft.com/office/word/2010/wordprocessingGroup" xmlns:wpi="http://schemas.microsoft.com/office/word/2010/wordprocessingInk" xmlns:wne="http://schemas.microsoft.com/office/word/2006/wordml" xmlns:wps="http://schemas.microsoft.com/office/word/2010/wordprocessingShape" mc:Ignorable="w14 w15 wp14">
+<w:document xmlns:wpc="http://schemas.microsoft.com/office/word/2010/wordprocessingCanvas" xmlns:cx="http://schemas.microsoft.com/office/drawing/2014/chartex" xmlns:cx1="http://schemas.microsoft.com/office/drawing/2015/9/8/chartex" xmlns:cx2="http://schemas.microsoft.com/office/drawing/2015/10/21/chartex" xmlns:cx3="http://schemas.microsoft.com/office/drawing/2016/5/9/chartex" xmlns:cx4="http://schemas.microsoft.com/office/drawing/2016/5/10/chartex" xmlns:cx5="http://schemas.microsoft.com/office/drawing/2016/5/11/chartex" xmlns:cx6="http://schemas.microsoft.com/office/drawing/2016/5/12/chartex" xmlns:cx7="http://schemas.microsoft.com/office/drawing/2016/5/13/chartex" xmlns:cx8="http://schemas.microsoft.com/office/drawing/2016/5/14/chartex" xmlns:mc="http://schemas.openxmlformats.org/markup-compatibility/2006" xmlns:aink="http://schemas.microsoft.com/office/drawing/2016/ink" xmlns:am3d="http://schemas.microsoft.com/office/drawing/2017/model3d" xmlns:o="urn:schemas-microsoft-com:office:office" xmlns:oel="http://schemas.microsoft.com/office/2019/extlst" xmlns:r="http://schemas.openxmlformats.org/officeDocument/2006/relationships" xmlns:m="http://schemas.openxmlformats.org/officeDocument/2006/math" xmlns:v="urn:schemas-microsoft-com:vml" xmlns:wp14="http://schemas.microsoft.com/office/word/2010/wordprocessingDrawing" xmlns:wp="http://schemas.openxmlformats.org/drawingml/2006/wordprocessingDrawing" xmlns:w10="urn:schemas-microsoft-com:office:word" xmlns:w="http://schemas.openxmlformats.org/wordprocessingml/2006/main" xmlns:w14="http://schemas.microsoft.com/office/word/2010/wordml" xmlns:w15="http://schemas.microsoft.com/office/word/2012/wordml" xmlns:w16cex="http://schemas.microsoft.com/office/word/2018/wordml/cex" xmlns:w16cid="http://schemas.microsoft.com/office/word/2016/wordml/cid" xmlns:w16="http://schemas.microsoft.com/office/word/2018/wordml" xmlns:w16du="http://schemas.microsoft.com/office/word/2023/wordml/word16du" xmlns:w16sdtdh="http://schemas.microsoft.com/office/word/2020/wordml/sdtdatahash" xmlns:w16sdtfl="http://schemas.microsoft.com/office/word/2024/wordml/sdtformatlock" xmlns:w16se="http://schemas.microsoft.com/office/word/2015/wordml/symex" xmlns:wpg="http://schemas.microsoft.com/office/word/2010/wordprocessingGroup" xmlns:wpi="http://schemas.microsoft.com/office/word/2010/wordprocessingInk" xmlns:wne="http://schemas.microsoft.com/office/word/2006/wordml" xmlns:wps="http://schemas.microsoft.com/office/word/2010/wordprocessingShape" mc:Ignorable="w14 w15 w16se w16cid w16 w16cex w16sdtdh w16sdtfl w16du wp14">
   <w:body>
     <w:p>
       <w:pPr>
@@ -12,6 +12,15 @@
           <w:szCs w:val="56"/>
         </w:rPr>
       </w:pPr>
+      <w:r>
+        <w:rPr>
+          <w:rFonts w:asciiTheme="majorHAnsi" w:hAnsiTheme="majorHAnsi"/>
+          <w:b/>
+          <w:sz w:val="56"/>
+          <w:szCs w:val="56"/>
+        </w:rPr>
+        <w:t>++</w:t>
+      </w:r>
       <w:proofErr w:type="spellStart"/>
       <w:r>
         <w:rPr>
@@ -112,14 +121,7 @@
           <w:sz w:val="24"/>
           <w:szCs w:val="24"/>
         </w:rPr>
-        <w:t xml:space="preserve"> </w:t>
-      </w:r>
-      <w:r>
-        <w:rPr>
-          <w:sz w:val="24"/>
-          <w:szCs w:val="24"/>
-        </w:rPr>
-        <w:t>(most versions should work. Not tested on all versions)</w:t>
+        <w:t xml:space="preserve"> (most versions should work. Not tested on all versions)</w:t>
       </w:r>
     </w:p>
     <w:p>
@@ -598,25 +600,7 @@
           <w:szCs w:val="24"/>
         </w:rPr>
         <w:lastRenderedPageBreak/>
-        <w:t xml:space="preserve">Setting </w:t>
-      </w:r>
-      <w:proofErr w:type="gramStart"/>
-      <w:r>
-        <w:rPr>
-          <w:b/>
-          <w:sz w:val="24"/>
-          <w:szCs w:val="24"/>
-        </w:rPr>
-        <w:t>Up</w:t>
-      </w:r>
-      <w:proofErr w:type="gramEnd"/>
-      <w:r>
-        <w:rPr>
-          <w:b/>
-          <w:sz w:val="24"/>
-          <w:szCs w:val="24"/>
-        </w:rPr>
-        <w:t xml:space="preserve"> Base Database Tables</w:t>
+        <w:t>Setting Up Base Database Tables</w:t>
       </w:r>
       <w:r>
         <w:rPr>
@@ -652,7 +636,7 @@
           <w:szCs w:val="24"/>
         </w:rPr>
         <w:drawing>
-          <wp:inline distT="0" distB="0" distL="0" distR="0" wp14:anchorId="3C2E5E4F" wp14:editId="59E4C8D3">
+          <wp:inline distT="0" distB="0" distL="0" distR="0" wp14:anchorId="3FA6E6C2" wp14:editId="3FA6E6C3">
             <wp:extent cx="5365750" cy="4260850"/>
             <wp:effectExtent l="0" t="0" r="6350" b="6350"/>
             <wp:docPr id="1" name="Picture 1"/>
@@ -752,6 +736,86 @@
           <w:sz w:val="24"/>
           <w:szCs w:val="24"/>
         </w:rPr>
+        <w:t>:  - Used to put in the fantasy golf participant/teams names, pick order, email address.  It also auto assigns a unique key number (ID) used for program jobs and reports.</w:t>
+      </w:r>
+    </w:p>
+    <w:p>
+      <w:pPr>
+        <w:rPr>
+          <w:sz w:val="24"/>
+          <w:szCs w:val="24"/>
+        </w:rPr>
+      </w:pPr>
+      <w:r>
+        <w:rPr>
+          <w:b/>
+          <w:sz w:val="24"/>
+          <w:szCs w:val="24"/>
+        </w:rPr>
+        <w:t>Players</w:t>
+      </w:r>
+      <w:r>
+        <w:rPr>
+          <w:sz w:val="24"/>
+          <w:szCs w:val="24"/>
+        </w:rPr>
+        <w:t>: - Used to put in the PGA player names that will be used to match up when loading results from pgatour.com. It also auto assigns a unique key number (ID) used for program jobs and reports.</w:t>
+      </w:r>
+    </w:p>
+    <w:p>
+      <w:pPr>
+        <w:rPr>
+          <w:sz w:val="24"/>
+          <w:szCs w:val="24"/>
+        </w:rPr>
+      </w:pPr>
+      <w:proofErr w:type="spellStart"/>
+      <w:r>
+        <w:rPr>
+          <w:b/>
+          <w:sz w:val="24"/>
+          <w:szCs w:val="24"/>
+        </w:rPr>
+        <w:t>PlayersMembers</w:t>
+      </w:r>
+      <w:proofErr w:type="spellEnd"/>
+      <w:r>
+        <w:rPr>
+          <w:sz w:val="24"/>
+          <w:szCs w:val="24"/>
+        </w:rPr>
+        <w:t>: Used to assign a member to players and assigned the pick order number</w:t>
+      </w:r>
+      <w:r>
+        <w:rPr>
+          <w:sz w:val="24"/>
+          <w:szCs w:val="24"/>
+        </w:rPr>
+        <w:t>.</w:t>
+      </w:r>
+    </w:p>
+    <w:p>
+      <w:pPr>
+        <w:rPr>
+          <w:sz w:val="24"/>
+          <w:szCs w:val="24"/>
+        </w:rPr>
+      </w:pPr>
+      <w:proofErr w:type="spellStart"/>
+      <w:r>
+        <w:rPr>
+          <w:b/>
+          <w:sz w:val="24"/>
+          <w:szCs w:val="24"/>
+        </w:rPr>
+        <w:t>SideBets</w:t>
+      </w:r>
+      <w:proofErr w:type="spellEnd"/>
+      <w:r>
+        <w:rPr>
+          <w:sz w:val="24"/>
+          <w:szCs w:val="24"/>
+        </w:rPr>
         <w:t>:</w:t>
       </w:r>
       <w:r>
@@ -759,24 +823,40 @@
           <w:sz w:val="24"/>
           <w:szCs w:val="24"/>
         </w:rPr>
-        <w:t xml:space="preserve">  - Used to put in the fantasy golf participant/teams names, pick order, email address.  It also auto assigns a unique key number (ID) used for program jobs and reports.</w:t>
-      </w:r>
-    </w:p>
-    <w:p>
-      <w:pPr>
-        <w:rPr>
-          <w:sz w:val="24"/>
-          <w:szCs w:val="24"/>
-        </w:rPr>
-      </w:pPr>
-      <w:r>
-        <w:rPr>
-          <w:b/>
-          <w:sz w:val="24"/>
-          <w:szCs w:val="24"/>
-        </w:rPr>
-        <w:t>Players</w:t>
-      </w:r>
+        <w:t xml:space="preserve"> </w:t>
+      </w:r>
+      <w:r>
+        <w:rPr>
+          <w:sz w:val="24"/>
+          <w:szCs w:val="24"/>
+        </w:rPr>
+        <w:t xml:space="preserve">Used to assign </w:t>
+      </w:r>
+      <w:r>
+        <w:rPr>
+          <w:sz w:val="24"/>
+          <w:szCs w:val="24"/>
+        </w:rPr>
+        <w:t>side bets between players.</w:t>
+      </w:r>
+    </w:p>
+    <w:p>
+      <w:pPr>
+        <w:rPr>
+          <w:sz w:val="24"/>
+          <w:szCs w:val="24"/>
+        </w:rPr>
+      </w:pPr>
+      <w:proofErr w:type="spellStart"/>
+      <w:r>
+        <w:rPr>
+          <w:b/>
+          <w:sz w:val="24"/>
+          <w:szCs w:val="24"/>
+        </w:rPr>
+        <w:t>TournamentListPayout</w:t>
+      </w:r>
+      <w:proofErr w:type="spellEnd"/>
       <w:r>
         <w:rPr>
           <w:sz w:val="24"/>
@@ -789,130 +869,6 @@
           <w:sz w:val="24"/>
           <w:szCs w:val="24"/>
         </w:rPr>
-        <w:t xml:space="preserve"> - Used to put in the PGA player names that will be used to match up when loading results from pgatour.com. </w:t>
-      </w:r>
-      <w:r>
-        <w:rPr>
-          <w:sz w:val="24"/>
-          <w:szCs w:val="24"/>
-        </w:rPr>
-        <w:t>It also auto assigns a unique key number (ID) used for program jobs and reports.</w:t>
-      </w:r>
-    </w:p>
-    <w:p>
-      <w:pPr>
-        <w:rPr>
-          <w:sz w:val="24"/>
-          <w:szCs w:val="24"/>
-        </w:rPr>
-      </w:pPr>
-      <w:proofErr w:type="spellStart"/>
-      <w:r>
-        <w:rPr>
-          <w:b/>
-          <w:sz w:val="24"/>
-          <w:szCs w:val="24"/>
-        </w:rPr>
-        <w:t>PlayersMembers</w:t>
-      </w:r>
-      <w:proofErr w:type="spellEnd"/>
-      <w:r>
-        <w:rPr>
-          <w:sz w:val="24"/>
-          <w:szCs w:val="24"/>
-        </w:rPr>
-        <w:t>:</w:t>
-      </w:r>
-      <w:r>
-        <w:rPr>
-          <w:sz w:val="24"/>
-          <w:szCs w:val="24"/>
-        </w:rPr>
-        <w:t xml:space="preserve"> Used to assign a member to players and assigned the pick order number</w:t>
-      </w:r>
-      <w:r>
-        <w:rPr>
-          <w:sz w:val="24"/>
-          <w:szCs w:val="24"/>
-        </w:rPr>
-        <w:t>.</w:t>
-      </w:r>
-    </w:p>
-    <w:p>
-      <w:pPr>
-        <w:rPr>
-          <w:sz w:val="24"/>
-          <w:szCs w:val="24"/>
-        </w:rPr>
-      </w:pPr>
-      <w:proofErr w:type="spellStart"/>
-      <w:r>
-        <w:rPr>
-          <w:b/>
-          <w:sz w:val="24"/>
-          <w:szCs w:val="24"/>
-        </w:rPr>
-        <w:t>SideBets</w:t>
-      </w:r>
-      <w:proofErr w:type="spellEnd"/>
-      <w:r>
-        <w:rPr>
-          <w:sz w:val="24"/>
-          <w:szCs w:val="24"/>
-        </w:rPr>
-        <w:t>:</w:t>
-      </w:r>
-      <w:r>
-        <w:rPr>
-          <w:sz w:val="24"/>
-          <w:szCs w:val="24"/>
-        </w:rPr>
-        <w:t xml:space="preserve"> </w:t>
-      </w:r>
-      <w:r>
-        <w:rPr>
-          <w:sz w:val="24"/>
-          <w:szCs w:val="24"/>
-        </w:rPr>
-        <w:t xml:space="preserve">Used to assign </w:t>
-      </w:r>
-      <w:r>
-        <w:rPr>
-          <w:sz w:val="24"/>
-          <w:szCs w:val="24"/>
-        </w:rPr>
-        <w:t>side bets between players.</w:t>
-      </w:r>
-    </w:p>
-    <w:p>
-      <w:pPr>
-        <w:rPr>
-          <w:sz w:val="24"/>
-          <w:szCs w:val="24"/>
-        </w:rPr>
-      </w:pPr>
-      <w:proofErr w:type="spellStart"/>
-      <w:r>
-        <w:rPr>
-          <w:b/>
-          <w:sz w:val="24"/>
-          <w:szCs w:val="24"/>
-        </w:rPr>
-        <w:t>TournamentListPayout</w:t>
-      </w:r>
-      <w:proofErr w:type="spellEnd"/>
-      <w:r>
-        <w:rPr>
-          <w:sz w:val="24"/>
-          <w:szCs w:val="24"/>
-        </w:rPr>
-        <w:t>:</w:t>
-      </w:r>
-      <w:r>
-        <w:rPr>
-          <w:sz w:val="24"/>
-          <w:szCs w:val="24"/>
-        </w:rPr>
         <w:t xml:space="preserve"> Used to assign payout amount and schedule for the fantasy golf year.</w:t>
       </w:r>
     </w:p>
@@ -931,25 +887,7 @@
           <w:szCs w:val="24"/>
         </w:rPr>
         <w:lastRenderedPageBreak/>
-        <w:t xml:space="preserve">Quick Instructions for </w:t>
-      </w:r>
-      <w:proofErr w:type="gramStart"/>
-      <w:r>
-        <w:rPr>
-          <w:b/>
-          <w:sz w:val="24"/>
-          <w:szCs w:val="24"/>
-        </w:rPr>
-        <w:t>Loading</w:t>
-      </w:r>
-      <w:proofErr w:type="gramEnd"/>
-      <w:r>
-        <w:rPr>
-          <w:b/>
-          <w:sz w:val="24"/>
-          <w:szCs w:val="24"/>
-        </w:rPr>
-        <w:t xml:space="preserve"> weekly tournaments</w:t>
+        <w:t>Quick Instructions for Loading weekly tournaments</w:t>
       </w:r>
     </w:p>
     <w:p>
@@ -965,8 +903,6 @@
           <w:szCs w:val="24"/>
         </w:rPr>
       </w:pPr>
-      <w:bookmarkStart w:id="0" w:name="_GoBack"/>
-      <w:bookmarkEnd w:id="0"/>
     </w:p>
     <w:p>
       <w:pPr>
@@ -1058,7 +994,7 @@
 </file>
 
 <file path=word/numbering.xml><?xml version="1.0" encoding="utf-8"?>
-<w:numbering xmlns:wpc="http://schemas.microsoft.com/office/word/2010/wordprocessingCanvas" xmlns:mc="http://schemas.openxmlformats.org/markup-compatibility/2006" xmlns:o="urn:schemas-microsoft-com:office:office" xmlns:r="http://schemas.openxmlformats.org/officeDocument/2006/relationships" xmlns:m="http://schemas.openxmlformats.org/officeDocument/2006/math" xmlns:v="urn:schemas-microsoft-com:vml" xmlns:wp14="http://schemas.microsoft.com/office/word/2010/wordprocessingDrawing" xmlns:wp="http://schemas.openxmlformats.org/drawingml/2006/wordprocessingDrawing" xmlns:w10="urn:schemas-microsoft-com:office:word" xmlns:w="http://schemas.openxmlformats.org/wordprocessingml/2006/main" xmlns:w14="http://schemas.microsoft.com/office/word/2010/wordml" xmlns:w15="http://schemas.microsoft.com/office/word/2012/wordml" xmlns:wpg="http://schemas.microsoft.com/office/word/2010/wordprocessingGroup" xmlns:wpi="http://schemas.microsoft.com/office/word/2010/wordprocessingInk" xmlns:wne="http://schemas.microsoft.com/office/word/2006/wordml" xmlns:wps="http://schemas.microsoft.com/office/word/2010/wordprocessingShape" mc:Ignorable="w14 w15 wp14">
+<w:numbering xmlns:wpc="http://schemas.microsoft.com/office/word/2010/wordprocessingCanvas" xmlns:cx="http://schemas.microsoft.com/office/drawing/2014/chartex" xmlns:cx1="http://schemas.microsoft.com/office/drawing/2015/9/8/chartex" xmlns:cx2="http://schemas.microsoft.com/office/drawing/2015/10/21/chartex" xmlns:cx3="http://schemas.microsoft.com/office/drawing/2016/5/9/chartex" xmlns:cx4="http://schemas.microsoft.com/office/drawing/2016/5/10/chartex" xmlns:cx5="http://schemas.microsoft.com/office/drawing/2016/5/11/chartex" xmlns:cx6="http://schemas.microsoft.com/office/drawing/2016/5/12/chartex" xmlns:cx7="http://schemas.microsoft.com/office/drawing/2016/5/13/chartex" xmlns:cx8="http://schemas.microsoft.com/office/drawing/2016/5/14/chartex" xmlns:mc="http://schemas.openxmlformats.org/markup-compatibility/2006" xmlns:aink="http://schemas.microsoft.com/office/drawing/2016/ink" xmlns:am3d="http://schemas.microsoft.com/office/drawing/2017/model3d" xmlns:o="urn:schemas-microsoft-com:office:office" xmlns:oel="http://schemas.microsoft.com/office/2019/extlst" xmlns:r="http://schemas.openxmlformats.org/officeDocument/2006/relationships" xmlns:m="http://schemas.openxmlformats.org/officeDocument/2006/math" xmlns:v="urn:schemas-microsoft-com:vml" xmlns:wp14="http://schemas.microsoft.com/office/word/2010/wordprocessingDrawing" xmlns:wp="http://schemas.openxmlformats.org/drawingml/2006/wordprocessingDrawing" xmlns:w10="urn:schemas-microsoft-com:office:word" xmlns:w="http://schemas.openxmlformats.org/wordprocessingml/2006/main" xmlns:w14="http://schemas.microsoft.com/office/word/2010/wordml" xmlns:w15="http://schemas.microsoft.com/office/word/2012/wordml" xmlns:w16cex="http://schemas.microsoft.com/office/word/2018/wordml/cex" xmlns:w16cid="http://schemas.microsoft.com/office/word/2016/wordml/cid" xmlns:w16="http://schemas.microsoft.com/office/word/2018/wordml" xmlns:w16du="http://schemas.microsoft.com/office/word/2023/wordml/word16du" xmlns:w16sdtdh="http://schemas.microsoft.com/office/word/2020/wordml/sdtdatahash" xmlns:w16sdtfl="http://schemas.microsoft.com/office/word/2024/wordml/sdtformatlock" xmlns:w16se="http://schemas.microsoft.com/office/word/2015/wordml/symex" xmlns:wpg="http://schemas.microsoft.com/office/word/2010/wordprocessingGroup" xmlns:wpi="http://schemas.microsoft.com/office/word/2010/wordprocessingInk" xmlns:wne="http://schemas.microsoft.com/office/word/2006/wordml" xmlns:wps="http://schemas.microsoft.com/office/word/2010/wordprocessingShape" mc:Ignorable="w14 w15 w16se w16cid w16 w16cex w16sdtdh w16sdtfl w16du wp14">
   <w:abstractNum w:abstractNumId="0" w15:restartNumberingAfterBreak="0">
     <w:nsid w:val="1A491B0A"/>
     <w:multiLevelType w:val="hybridMultilevel"/>
@@ -1374,20 +1310,20 @@
       </w:rPr>
     </w:lvl>
   </w:abstractNum>
-  <w:num w:numId="1">
+  <w:num w:numId="1" w16cid:durableId="256864032">
     <w:abstractNumId w:val="1"/>
   </w:num>
-  <w:num w:numId="2">
+  <w:num w:numId="2" w16cid:durableId="911935638">
     <w:abstractNumId w:val="2"/>
   </w:num>
-  <w:num w:numId="3">
+  <w:num w:numId="3" w16cid:durableId="1555892449">
     <w:abstractNumId w:val="0"/>
   </w:num>
 </w:numbering>
 </file>
 
 <file path=word/styles.xml><?xml version="1.0" encoding="utf-8"?>
-<w:styles xmlns:mc="http://schemas.openxmlformats.org/markup-compatibility/2006" xmlns:r="http://schemas.openxmlformats.org/officeDocument/2006/relationships" xmlns:w="http://schemas.openxmlformats.org/wordprocessingml/2006/main" xmlns:w14="http://schemas.microsoft.com/office/word/2010/wordml" xmlns:w15="http://schemas.microsoft.com/office/word/2012/wordml" mc:Ignorable="w14 w15">
+<w:styles xmlns:mc="http://schemas.openxmlformats.org/markup-compatibility/2006" xmlns:r="http://schemas.openxmlformats.org/officeDocument/2006/relationships" xmlns:w="http://schemas.openxmlformats.org/wordprocessingml/2006/main" xmlns:w14="http://schemas.microsoft.com/office/word/2010/wordml" xmlns:w15="http://schemas.microsoft.com/office/word/2012/wordml" xmlns:w16cex="http://schemas.microsoft.com/office/word/2018/wordml/cex" xmlns:w16cid="http://schemas.microsoft.com/office/word/2016/wordml/cid" xmlns:w16="http://schemas.microsoft.com/office/word/2018/wordml" xmlns:w16du="http://schemas.microsoft.com/office/word/2023/wordml/word16du" xmlns:w16sdtdh="http://schemas.microsoft.com/office/word/2020/wordml/sdtdatahash" xmlns:w16sdtfl="http://schemas.microsoft.com/office/word/2024/wordml/sdtformatlock" xmlns:w16se="http://schemas.microsoft.com/office/word/2015/wordml/symex" mc:Ignorable="w14 w15 w16se w16cid w16 w16cex w16sdtdh w16sdtfl w16du">
   <w:docDefaults>
     <w:rPrDefault>
       <w:rPr>
@@ -1403,7 +1339,7 @@
       </w:pPr>
     </w:pPrDefault>
   </w:docDefaults>
-  <w:latentStyles w:defLockedState="0" w:defUIPriority="99" w:defSemiHidden="0" w:defUnhideWhenUsed="0" w:defQFormat="0" w:count="371">
+  <w:latentStyles w:defLockedState="0" w:defUIPriority="99" w:defSemiHidden="0" w:defUnhideWhenUsed="0" w:defQFormat="0" w:count="376">
     <w:lsdException w:name="Normal" w:uiPriority="0" w:qFormat="1"/>
     <w:lsdException w:name="heading 1" w:uiPriority="9" w:qFormat="1"/>
     <w:lsdException w:name="heading 2" w:semiHidden="1" w:uiPriority="9" w:unhideWhenUsed="1" w:qFormat="1"/>
@@ -1775,6 +1711,11 @@
     <w:lsdException w:name="List Table 5 Dark Accent 6" w:uiPriority="50"/>
     <w:lsdException w:name="List Table 6 Colorful Accent 6" w:uiPriority="51"/>
     <w:lsdException w:name="List Table 7 Colorful Accent 6" w:uiPriority="52"/>
+    <w:lsdException w:name="Mention" w:semiHidden="1" w:unhideWhenUsed="1"/>
+    <w:lsdException w:name="Smart Hyperlink" w:semiHidden="1" w:unhideWhenUsed="1"/>
+    <w:lsdException w:name="Hashtag" w:semiHidden="1" w:unhideWhenUsed="1"/>
+    <w:lsdException w:name="Unresolved Mention" w:semiHidden="1" w:unhideWhenUsed="1"/>
+    <w:lsdException w:name="Smart Link" w:semiHidden="1" w:unhideWhenUsed="1"/>
   </w:latentStyles>
   <w:style w:type="paragraph" w:default="1" w:styleId="Normal">
     <w:name w:val="Normal"/>

</xml_diff>